<commit_message>
Added documentation for Jenkins Test Execution
</commit_message>
<xml_diff>
--- a/Selenium with Python Hybrid Framework/Framework Steps.docx
+++ b/Selenium with Python Hybrid Framework/Framework Steps.docx
@@ -2217,7 +2217,7 @@
         <w:rPr>
           <w:rFonts w:ascii="Times New Roman" w:hAnsi="Times New Roman"/>
         </w:rPr>
-        <w:t>You can use right click Git bash here in Windows</w:t>
+        <w:t>You can use right click “Git bash here” in Windows</w:t>
       </w:r>
     </w:p>
     <w:p>
@@ -2296,13 +2296,7 @@
         <w:rPr>
           <w:rFonts w:ascii="Times New Roman" w:hAnsi="Times New Roman"/>
         </w:rPr>
-        <w:t xml:space="preserve">” </w:t>
-      </w:r>
-      <w:r>
-        <w:rPr>
-          <w:rFonts w:ascii="Times New Roman" w:hAnsi="Times New Roman"/>
-        </w:rPr>
-        <w:t>(connect your local repository with the global one)</w:t>
+        <w:t>” (connect your local repository with the global one)</w:t>
       </w:r>
     </w:p>
     <w:p>
@@ -2365,13 +2359,7 @@
         <w:rPr>
           <w:rFonts w:ascii="Times New Roman" w:hAnsi="Times New Roman"/>
         </w:rPr>
-        <w:t xml:space="preserve">git status </w:t>
-      </w:r>
-      <w:r>
-        <w:rPr>
-          <w:rFonts w:ascii="Times New Roman" w:hAnsi="Times New Roman"/>
-        </w:rPr>
-        <w:t>(check status of files)</w:t>
+        <w:t>git status (check status of files)</w:t>
       </w:r>
     </w:p>
     <w:p>
@@ -2403,60 +2391,38 @@
         <w:rPr>
           <w:rFonts w:ascii="Times New Roman" w:hAnsi="Times New Roman"/>
         </w:rPr>
-        <w:t xml:space="preserve">git commit -m “comment” </w:t>
-      </w:r>
-      <w:r>
-        <w:rPr>
-          <w:rFonts w:ascii="Times New Roman" w:hAnsi="Times New Roman"/>
-        </w:rPr>
-        <w:t xml:space="preserve">(files are added to </w:t>
-      </w:r>
-      <w:r>
-        <w:rPr>
-          <w:rFonts w:ascii="Times New Roman" w:hAnsi="Times New Roman"/>
-        </w:rPr>
-        <w:t>local</w:t>
-      </w:r>
-      <w:r>
-        <w:rPr>
-          <w:rFonts w:ascii="Times New Roman" w:hAnsi="Times New Roman"/>
-        </w:rPr>
-        <w:t xml:space="preserve"> repository)</w:t>
-      </w:r>
-    </w:p>
-    <w:p>
-      <w:pPr>
-        <w:pStyle w:val="Normal"/>
-        <w:bidi w:val="0"/>
-        <w:jc w:val="left"/>
-        <w:rPr>
-          <w:rFonts w:ascii="Times New Roman" w:hAnsi="Times New Roman"/>
-        </w:rPr>
-      </w:pPr>
-      <w:r>
-        <w:rPr>
-          <w:rFonts w:ascii="Times New Roman" w:hAnsi="Times New Roman"/>
-        </w:rPr>
-        <w:t xml:space="preserve">git push -u origin master </w:t>
-      </w:r>
-      <w:r>
-        <w:rPr>
-          <w:rFonts w:ascii="Times New Roman" w:hAnsi="Times New Roman"/>
-        </w:rPr>
-        <w:t>(files are added to global repository)</w:t>
-      </w:r>
-    </w:p>
-    <w:p>
-      <w:pPr>
-        <w:pStyle w:val="Normal"/>
-        <w:bidi w:val="0"/>
-        <w:jc w:val="left"/>
-        <w:rPr>
-          <w:rFonts w:ascii="Times New Roman" w:hAnsi="Times New Roman"/>
-        </w:rPr>
-      </w:pPr>
-      <w:r>
-        <w:rPr/>
+        <w:t>git commit -m “comment” (files are added to local repository)</w:t>
+      </w:r>
+    </w:p>
+    <w:p>
+      <w:pPr>
+        <w:pStyle w:val="Normal"/>
+        <w:bidi w:val="0"/>
+        <w:jc w:val="left"/>
+        <w:rPr>
+          <w:rFonts w:ascii="Times New Roman" w:hAnsi="Times New Roman"/>
+        </w:rPr>
+      </w:pPr>
+      <w:r>
+        <w:rPr>
+          <w:rFonts w:ascii="Times New Roman" w:hAnsi="Times New Roman"/>
+        </w:rPr>
+        <w:t>git push -u origin master (files are added to global repository)</w:t>
+      </w:r>
+    </w:p>
+    <w:p>
+      <w:pPr>
+        <w:pStyle w:val="Normal"/>
+        <w:bidi w:val="0"/>
+        <w:jc w:val="left"/>
+        <w:rPr>
+          <w:rFonts w:ascii="Times New Roman" w:hAnsi="Times New Roman"/>
+        </w:rPr>
+      </w:pPr>
+      <w:r>
+        <w:rPr>
+          <w:rFonts w:ascii="Times New Roman" w:hAnsi="Times New Roman"/>
+        </w:rPr>
       </w:r>
     </w:p>
     <w:p>
@@ -2618,42 +2584,58 @@
           <w:bCs/>
           <w:color w:val="3465A4"/>
         </w:rPr>
-        <w:t>Step 14. Install Jenkins (on windows 10)</w:t>
-      </w:r>
-    </w:p>
-    <w:p>
-      <w:pPr>
-        <w:pStyle w:val="Normal"/>
-        <w:bidi w:val="0"/>
-        <w:jc w:val="left"/>
-        <w:rPr>
-          <w:rFonts w:ascii="Times New Roman" w:hAnsi="Times New Roman"/>
-        </w:rPr>
-      </w:pPr>
-      <w:r>
-        <w:rPr>
-          <w:rFonts w:ascii="Times New Roman" w:hAnsi="Times New Roman"/>
-        </w:rPr>
-      </w:r>
-    </w:p>
-    <w:p>
-      <w:pPr>
-        <w:pStyle w:val="Normal"/>
-        <w:bidi w:val="0"/>
-        <w:jc w:val="left"/>
-        <w:rPr>
-          <w:rFonts w:ascii="Times New Roman" w:hAnsi="Times New Roman"/>
-        </w:rPr>
-      </w:pPr>
-      <w:hyperlink r:id="rId5">
-        <w:r>
-          <w:rPr>
-            <w:rStyle w:val="InternetLink"/>
-            <w:rFonts w:ascii="Times New Roman" w:hAnsi="Times New Roman"/>
-          </w:rPr>
-          <w:t>https://www.jenkins.io/download/</w:t>
-        </w:r>
-      </w:hyperlink>
+        <w:t xml:space="preserve">Step 14. Install Jenkins (on </w:t>
+      </w:r>
+      <w:r>
+        <w:rPr>
+          <w:rFonts w:ascii="Times New Roman" w:hAnsi="Times New Roman"/>
+          <w:b/>
+          <w:bCs/>
+          <w:color w:val="3465A4"/>
+        </w:rPr>
+        <w:t>W</w:t>
+      </w:r>
+      <w:r>
+        <w:rPr>
+          <w:rFonts w:ascii="Times New Roman" w:hAnsi="Times New Roman"/>
+          <w:b/>
+          <w:bCs/>
+          <w:color w:val="3465A4"/>
+        </w:rPr>
+        <w:t>indows 10)</w:t>
+      </w:r>
+    </w:p>
+    <w:p>
+      <w:pPr>
+        <w:pStyle w:val="Normal"/>
+        <w:bidi w:val="0"/>
+        <w:jc w:val="left"/>
+        <w:rPr>
+          <w:rFonts w:ascii="Times New Roman" w:hAnsi="Times New Roman"/>
+        </w:rPr>
+      </w:pPr>
+      <w:r>
+        <w:rPr>
+          <w:rFonts w:ascii="Times New Roman" w:hAnsi="Times New Roman"/>
+        </w:rPr>
+      </w:r>
+    </w:p>
+    <w:p>
+      <w:pPr>
+        <w:pStyle w:val="Normal"/>
+        <w:bidi w:val="0"/>
+        <w:jc w:val="left"/>
+        <w:rPr>
+          <w:rFonts w:ascii="Times New Roman" w:hAnsi="Times New Roman"/>
+        </w:rPr>
+      </w:pPr>
+      <w:r>
+        <w:rPr>
+          <w:rStyle w:val="InternetLink"/>
+          <w:rFonts w:ascii="Times New Roman" w:hAnsi="Times New Roman"/>
+        </w:rPr>
+        <w:t>https://www.jenkins.io/download/</w:t>
+      </w:r>
     </w:p>
     <w:p>
       <w:pPr>
@@ -2670,27 +2652,27 @@
         </w:rPr>
         <w:t xml:space="preserve">Download jenkins.war and put it in </w:t>
       </w:r>
-      <w:hyperlink r:id="rId7">
-        <w:r>
-          <w:rPr>
-            <w:rStyle w:val="InternetLink"/>
-            <w:rFonts w:ascii="Times New Roman" w:hAnsi="Times New Roman"/>
-          </w:rPr>
-          <w:t>C:\Jenkins</w:t>
-        </w:r>
-      </w:hyperlink>
-    </w:p>
-    <w:p>
-      <w:pPr>
-        <w:pStyle w:val="Normal"/>
-        <w:bidi w:val="0"/>
-        <w:jc w:val="left"/>
-        <w:rPr>
-          <w:rFonts w:ascii="Times New Roman" w:hAnsi="Times New Roman"/>
-        </w:rPr>
-      </w:pPr>
-      <w:r>
-        <w:rPr/>
+      <w:r>
+        <w:rPr>
+          <w:rStyle w:val="InternetLink"/>
+          <w:rFonts w:ascii="Times New Roman" w:hAnsi="Times New Roman"/>
+        </w:rPr>
+        <w:t>C:\Jenkins</w:t>
+      </w:r>
+    </w:p>
+    <w:p>
+      <w:pPr>
+        <w:pStyle w:val="Normal"/>
+        <w:bidi w:val="0"/>
+        <w:jc w:val="left"/>
+        <w:rPr>
+          <w:rFonts w:ascii="Times New Roman" w:hAnsi="Times New Roman"/>
+        </w:rPr>
+      </w:pPr>
+      <w:r>
+        <w:rPr>
+          <w:rFonts w:ascii="Times New Roman" w:hAnsi="Times New Roman"/>
+        </w:rPr>
       </w:r>
     </w:p>
     <w:p>
@@ -2735,41 +2717,37 @@
         </w:rPr>
       </w:pPr>
       <w:r>
-        <w:rPr/>
-      </w:r>
-    </w:p>
-    <w:p>
-      <w:pPr>
-        <w:pStyle w:val="Normal"/>
-        <w:bidi w:val="0"/>
-        <w:jc w:val="left"/>
-        <w:rPr>
-          <w:rFonts w:ascii="Times New Roman" w:hAnsi="Times New Roman"/>
-        </w:rPr>
-      </w:pPr>
-      <w:r>
-        <w:rPr>
-          <w:rFonts w:ascii="Times New Roman" w:hAnsi="Times New Roman"/>
-        </w:rPr>
-        <w:t xml:space="preserve">C:\Users\vladn\.jenkins\secrets\initialAdminPassword </w:t>
-      </w:r>
-      <w:r>
-        <w:rPr>
-          <w:rFonts w:ascii="Times New Roman" w:hAnsi="Times New Roman"/>
-        </w:rPr>
-        <w:t>for initial password</w:t>
-      </w:r>
-    </w:p>
-    <w:p>
-      <w:pPr>
-        <w:pStyle w:val="Normal"/>
-        <w:bidi w:val="0"/>
-        <w:jc w:val="left"/>
-        <w:rPr>
-          <w:rFonts w:ascii="Times New Roman" w:hAnsi="Times New Roman"/>
-        </w:rPr>
-      </w:pPr>
-      <w:hyperlink r:id="rId8">
+        <w:rPr>
+          <w:rFonts w:ascii="Times New Roman" w:hAnsi="Times New Roman"/>
+        </w:rPr>
+      </w:r>
+    </w:p>
+    <w:p>
+      <w:pPr>
+        <w:pStyle w:val="Normal"/>
+        <w:bidi w:val="0"/>
+        <w:jc w:val="left"/>
+        <w:rPr>
+          <w:rFonts w:ascii="Times New Roman" w:hAnsi="Times New Roman"/>
+        </w:rPr>
+      </w:pPr>
+      <w:r>
+        <w:rPr>
+          <w:rFonts w:ascii="Times New Roman" w:hAnsi="Times New Roman"/>
+        </w:rPr>
+        <w:t>C:\Users\vladn\.jenkins\secrets\initialAdminPassword for initial password</w:t>
+      </w:r>
+    </w:p>
+    <w:p>
+      <w:pPr>
+        <w:pStyle w:val="Normal"/>
+        <w:bidi w:val="0"/>
+        <w:jc w:val="left"/>
+        <w:rPr>
+          <w:rFonts w:ascii="Times New Roman" w:hAnsi="Times New Roman"/>
+        </w:rPr>
+      </w:pPr>
+      <w:hyperlink r:id="rId4">
         <w:r>
           <w:rPr>
             <w:rStyle w:val="InternetLink"/>
@@ -2812,6 +2790,179 @@
         </w:rPr>
       </w:pPr>
       <w:r>
+        <w:rPr>
+          <w:rFonts w:ascii="Times New Roman" w:hAnsi="Times New Roman"/>
+        </w:rPr>
+      </w:r>
+    </w:p>
+    <w:p>
+      <w:pPr>
+        <w:pStyle w:val="Normal"/>
+        <w:bidi w:val="0"/>
+        <w:jc w:val="left"/>
+        <w:rPr>
+          <w:rFonts w:ascii="Times New Roman" w:hAnsi="Times New Roman"/>
+        </w:rPr>
+      </w:pPr>
+      <w:r>
+        <w:rPr>
+          <w:rFonts w:ascii="Times New Roman" w:hAnsi="Times New Roman"/>
+        </w:rPr>
+        <w:t>Install suggested plugins</w:t>
+      </w:r>
+    </w:p>
+    <w:p>
+      <w:pPr>
+        <w:pStyle w:val="Normal"/>
+        <w:bidi w:val="0"/>
+        <w:jc w:val="left"/>
+        <w:rPr>
+          <w:rFonts w:ascii="Times New Roman" w:hAnsi="Times New Roman"/>
+        </w:rPr>
+      </w:pPr>
+      <w:r>
+        <w:rPr>
+          <w:rFonts w:ascii="Times New Roman" w:hAnsi="Times New Roman"/>
+        </w:rPr>
+        <w:t>Create first admin user</w:t>
+      </w:r>
+    </w:p>
+    <w:p>
+      <w:pPr>
+        <w:pStyle w:val="Normal"/>
+        <w:bidi w:val="0"/>
+        <w:jc w:val="left"/>
+        <w:rPr>
+          <w:rFonts w:ascii="Times New Roman" w:hAnsi="Times New Roman"/>
+        </w:rPr>
+      </w:pPr>
+      <w:r>
+        <w:rPr>
+          <w:rFonts w:ascii="Times New Roman" w:hAnsi="Times New Roman"/>
+        </w:rPr>
+      </w:r>
+    </w:p>
+    <w:p>
+      <w:pPr>
+        <w:pStyle w:val="Normal"/>
+        <w:bidi w:val="0"/>
+        <w:jc w:val="left"/>
+        <w:rPr>
+          <w:rFonts w:ascii="Times New Roman" w:hAnsi="Times New Roman"/>
+          <w:b/>
+          <w:b/>
+          <w:bCs/>
+          <w:color w:val="3465A4"/>
+        </w:rPr>
+      </w:pPr>
+      <w:r>
+        <w:rPr>
+          <w:rFonts w:ascii="Times New Roman" w:hAnsi="Times New Roman"/>
+          <w:b/>
+          <w:bCs/>
+          <w:color w:val="3465A4"/>
+        </w:rPr>
+      </w:r>
+    </w:p>
+    <w:p>
+      <w:pPr>
+        <w:pStyle w:val="Normal"/>
+        <w:bidi w:val="0"/>
+        <w:jc w:val="left"/>
+        <w:rPr>
+          <w:rFonts w:ascii="Times New Roman" w:hAnsi="Times New Roman"/>
+          <w:b/>
+          <w:b/>
+          <w:bCs/>
+          <w:color w:val="3465A4"/>
+        </w:rPr>
+      </w:pPr>
+      <w:r>
+        <w:rPr>
+          <w:rFonts w:ascii="Times New Roman" w:hAnsi="Times New Roman"/>
+          <w:b/>
+          <w:bCs/>
+          <w:color w:val="3465A4"/>
+        </w:rPr>
+      </w:r>
+    </w:p>
+    <w:p>
+      <w:pPr>
+        <w:pStyle w:val="Normal"/>
+        <w:bidi w:val="0"/>
+        <w:jc w:val="left"/>
+        <w:rPr>
+          <w:rFonts w:ascii="Times New Roman" w:hAnsi="Times New Roman"/>
+          <w:b/>
+          <w:b/>
+          <w:bCs/>
+          <w:color w:val="3465A4"/>
+        </w:rPr>
+      </w:pPr>
+      <w:r>
+        <w:rPr>
+          <w:rFonts w:ascii="Times New Roman" w:hAnsi="Times New Roman"/>
+          <w:b/>
+          <w:bCs/>
+          <w:color w:val="3465A4"/>
+        </w:rPr>
+      </w:r>
+    </w:p>
+    <w:p>
+      <w:pPr>
+        <w:pStyle w:val="Normal"/>
+        <w:bidi w:val="0"/>
+        <w:jc w:val="left"/>
+        <w:rPr>
+          <w:rFonts w:ascii="Times New Roman" w:hAnsi="Times New Roman"/>
+          <w:b/>
+          <w:b/>
+          <w:bCs/>
+          <w:color w:val="3465A4"/>
+        </w:rPr>
+      </w:pPr>
+      <w:r>
+        <w:rPr>
+          <w:rFonts w:ascii="Times New Roman" w:hAnsi="Times New Roman"/>
+          <w:b/>
+          <w:bCs/>
+          <w:color w:val="3465A4"/>
+        </w:rPr>
+      </w:r>
+    </w:p>
+    <w:p>
+      <w:pPr>
+        <w:pStyle w:val="Normal"/>
+        <w:bidi w:val="0"/>
+        <w:jc w:val="left"/>
+        <w:rPr>
+          <w:rFonts w:ascii="Times New Roman" w:hAnsi="Times New Roman"/>
+          <w:b/>
+          <w:b/>
+          <w:bCs/>
+          <w:color w:val="3465A4"/>
+        </w:rPr>
+      </w:pPr>
+      <w:r>
+        <w:rPr>
+          <w:rFonts w:ascii="Times New Roman" w:hAnsi="Times New Roman"/>
+          <w:b/>
+          <w:bCs/>
+          <w:color w:val="3465A4"/>
+        </w:rPr>
+        <w:t>Step 15. Run tests in Jenkins (on Windows 10)</w:t>
+      </w:r>
+    </w:p>
+    <w:p>
+      <w:pPr>
+        <w:pStyle w:val="Normal"/>
+        <w:bidi w:val="0"/>
+        <w:jc w:val="left"/>
+        <w:rPr>
+          <w:rFonts w:ascii="Times New Roman" w:hAnsi="Times New Roman"/>
+        </w:rPr>
+      </w:pPr>
+      <w:r>
         <w:rPr/>
       </w:r>
     </w:p>
@@ -2825,69 +2976,157 @@
         </w:rPr>
       </w:pPr>
       <w:r>
-        <w:rPr>
-          <w:rFonts w:ascii="Times New Roman" w:hAnsi="Times New Roman"/>
-        </w:rPr>
-        <w:t>Install suggested plugins</w:t>
-      </w:r>
-    </w:p>
-    <w:p>
-      <w:pPr>
-        <w:pStyle w:val="Normal"/>
-        <w:bidi w:val="0"/>
-        <w:jc w:val="left"/>
-        <w:rPr>
-          <w:rFonts w:ascii="Times New Roman" w:hAnsi="Times New Roman"/>
-        </w:rPr>
-      </w:pPr>
-      <w:r>
-        <w:rPr>
-          <w:rFonts w:ascii="Times New Roman" w:hAnsi="Times New Roman"/>
-        </w:rPr>
-        <w:t>Create first admin user</w:t>
-      </w:r>
-    </w:p>
-    <w:p>
-      <w:pPr>
-        <w:pStyle w:val="Normal"/>
-        <w:bidi w:val="0"/>
-        <w:jc w:val="left"/>
-        <w:rPr>
-          <w:rFonts w:ascii="Times New Roman" w:hAnsi="Times New Roman"/>
-        </w:rPr>
-      </w:pPr>
-      <w:r>
-        <w:rPr>
-          <w:rFonts w:ascii="Times New Roman" w:hAnsi="Times New Roman"/>
-        </w:rPr>
-      </w:r>
-    </w:p>
-    <w:p>
-      <w:pPr>
-        <w:pStyle w:val="Normal"/>
-        <w:bidi w:val="0"/>
-        <w:jc w:val="left"/>
-        <w:rPr>
-          <w:rFonts w:ascii="Times New Roman" w:hAnsi="Times New Roman"/>
-        </w:rPr>
-      </w:pPr>
-      <w:r>
-        <w:rPr>
-          <w:rFonts w:ascii="Times New Roman" w:hAnsi="Times New Roman"/>
-        </w:rPr>
-      </w:r>
-    </w:p>
-    <w:p>
-      <w:pPr>
-        <w:pStyle w:val="Normal"/>
-        <w:bidi w:val="0"/>
-        <w:jc w:val="left"/>
-        <w:rPr>
-          <w:rFonts w:ascii="Times New Roman" w:hAnsi="Times New Roman"/>
-        </w:rPr>
-      </w:pPr>
-      <w:r>
         <w:rPr/>
+        <w:t>Go to Manage Jenkins → Global Configuration Tools → Git → set “Path to Git executable”</w:t>
+      </w:r>
+    </w:p>
+    <w:p>
+      <w:pPr>
+        <w:pStyle w:val="Normal"/>
+        <w:bidi w:val="0"/>
+        <w:jc w:val="left"/>
+        <w:rPr>
+          <w:rFonts w:ascii="Times New Roman" w:hAnsi="Times New Roman"/>
+        </w:rPr>
+      </w:pPr>
+      <w:r>
+        <w:rPr/>
+      </w:r>
+    </w:p>
+    <w:p>
+      <w:pPr>
+        <w:pStyle w:val="Normal"/>
+        <w:bidi w:val="0"/>
+        <w:jc w:val="left"/>
+        <w:rPr>
+          <w:rFonts w:ascii="Times New Roman" w:hAnsi="Times New Roman"/>
+        </w:rPr>
+      </w:pPr>
+      <w:r>
+        <w:rPr/>
+        <w:t>Dashboard → New Item → Freestyle Project</w:t>
+      </w:r>
+    </w:p>
+    <w:p>
+      <w:pPr>
+        <w:pStyle w:val="Normal"/>
+        <w:bidi w:val="0"/>
+        <w:jc w:val="left"/>
+        <w:rPr>
+          <w:rFonts w:ascii="Times New Roman" w:hAnsi="Times New Roman"/>
+        </w:rPr>
+      </w:pPr>
+      <w:r>
+        <w:rPr/>
+      </w:r>
+    </w:p>
+    <w:p>
+      <w:pPr>
+        <w:pStyle w:val="Normal"/>
+        <w:bidi w:val="0"/>
+        <w:jc w:val="left"/>
+        <w:rPr>
+          <w:rFonts w:ascii="Times New Roman" w:hAnsi="Times New Roman"/>
+        </w:rPr>
+      </w:pPr>
+      <w:r>
+        <w:rPr/>
+        <w:t>Set a Description</w:t>
+      </w:r>
+    </w:p>
+    <w:p>
+      <w:pPr>
+        <w:pStyle w:val="Normal"/>
+        <w:bidi w:val="0"/>
+        <w:jc w:val="left"/>
+        <w:rPr>
+          <w:rFonts w:ascii="Times New Roman" w:hAnsi="Times New Roman"/>
+        </w:rPr>
+      </w:pPr>
+      <w:r>
+        <w:rPr/>
+      </w:r>
+    </w:p>
+    <w:p>
+      <w:pPr>
+        <w:pStyle w:val="Normal"/>
+        <w:bidi w:val="0"/>
+        <w:jc w:val="left"/>
+        <w:rPr>
+          <w:rFonts w:ascii="Times New Roman" w:hAnsi="Times New Roman"/>
+        </w:rPr>
+      </w:pPr>
+      <w:r>
+        <w:rPr/>
+        <w:t>Source Code Management → Git → Repositor UL → add your repo https url</w:t>
+      </w:r>
+    </w:p>
+    <w:p>
+      <w:pPr>
+        <w:pStyle w:val="Normal"/>
+        <w:bidi w:val="0"/>
+        <w:jc w:val="left"/>
+        <w:rPr>
+          <w:rFonts w:ascii="Times New Roman" w:hAnsi="Times New Roman"/>
+        </w:rPr>
+      </w:pPr>
+      <w:r>
+        <w:rPr/>
+      </w:r>
+    </w:p>
+    <w:p>
+      <w:pPr>
+        <w:pStyle w:val="Normal"/>
+        <w:bidi w:val="0"/>
+        <w:jc w:val="left"/>
+        <w:rPr>
+          <w:rFonts w:ascii="Times New Roman" w:hAnsi="Times New Roman"/>
+        </w:rPr>
+      </w:pPr>
+      <w:r>
+        <w:rPr/>
+        <w:t>Build → Add build step → Execute Windows batch command:</w:t>
+      </w:r>
+    </w:p>
+    <w:p>
+      <w:pPr>
+        <w:pStyle w:val="Normal"/>
+        <w:bidi w:val="0"/>
+        <w:jc w:val="left"/>
+        <w:rPr>
+          <w:rFonts w:ascii="Times New Roman" w:hAnsi="Times New Roman"/>
+        </w:rPr>
+      </w:pPr>
+      <w:r>
+        <w:rPr/>
+      </w:r>
+    </w:p>
+    <w:p>
+      <w:pPr>
+        <w:pStyle w:val="Normal"/>
+        <w:bidi w:val="0"/>
+        <w:jc w:val="left"/>
+        <w:rPr>
+          <w:rFonts w:ascii="Times New Roman" w:hAnsi="Times New Roman"/>
+        </w:rPr>
+      </w:pPr>
+      <w:r>
+        <w:rPr/>
+        <w:t>cd Selenium with Python Hybrid Framework</w:t>
+      </w:r>
+    </w:p>
+    <w:p>
+      <w:pPr>
+        <w:pStyle w:val="Normal"/>
+        <w:bidi w:val="0"/>
+        <w:jc w:val="left"/>
+        <w:rPr>
+          <w:rFonts w:ascii="Times New Roman" w:hAnsi="Times New Roman"/>
+        </w:rPr>
+      </w:pPr>
+      <w:r>
+        <w:rPr/>
+        <w:t>pytest -s -v test_cases\ --browser chrome --html=.\reports\report.html</w:t>
       </w:r>
     </w:p>
     <w:sectPr>
@@ -4098,7 +4337,7 @@
     <w:pPr>
       <w:widowControl/>
       <w:suppressAutoHyphens w:val="true"/>
-      <w:overflowPunct w:val="false"/>
+      <w:overflowPunct w:val="true"/>
       <w:bidi w:val="0"/>
       <w:spacing w:before="0" w:after="0"/>
       <w:jc w:val="left"/>

</xml_diff>